<commit_message>
Añadimos correccion del archivo de word
</commit_message>
<xml_diff>
--- a/Aprendiendo SQL.docx
+++ b/Aprendiendo SQL.docx
@@ -29,15 +29,6 @@
       </w:r>
       <w:r>
         <w:rPr>
-          <w:rFonts w:ascii="Ubuntu Sans Mono" w:hAnsi="Ubuntu Sans Mono" w:eastAsia="Ubuntu Sans Mono" w:cs="Ubuntu Sans Mono"/>
-          <w:b/>
-          <w:bCs/>
-          <w:sz w:val="32"/>
-          <w:szCs w:val="32"/>
-        </w:rPr>
-      </w:r>
-      <w:r>
-        <w:rPr>
           <w:rFonts w:ascii="Ubuntu Sans Mono" w:hAnsi="Ubuntu Sans Mono" w:cs="Ubuntu Sans Mono"/>
           <w:b/>
           <w:bCs/>
@@ -46,6 +37,16 @@
           <w:highlight w:val="none"/>
         </w:rPr>
       </w:r>
+      <w:r>
+        <w:rPr>
+          <w:rFonts w:ascii="Ubuntu Sans Mono" w:hAnsi="Ubuntu Sans Mono" w:cs="Ubuntu Sans Mono"/>
+          <w:b/>
+          <w:bCs/>
+          <w:sz w:val="32"/>
+          <w:szCs w:val="32"/>
+          <w:highlight w:val="none"/>
+        </w:rPr>
+      </w:r>
     </w:p>
     <w:p>
       <w:pPr>
@@ -67,7 +68,7 @@
       </w:r>
       <w:r>
         <w:rPr>
-          <w:rFonts w:ascii="Ubuntu Sans Mono" w:hAnsi="Ubuntu Sans Mono" w:eastAsia="Ubuntu Sans Mono" w:cs="Ubuntu Sans Mono"/>
+          <w:rFonts w:ascii="Ubuntu Sans Mono" w:hAnsi="Ubuntu Sans Mono" w:cs="Ubuntu Sans Mono"/>
           <w:sz w:val="28"/>
           <w:szCs w:val="28"/>
         </w:rPr>
@@ -772,8 +773,8 @@
       <w:r>
         <w:rPr>
           <w:rFonts w:ascii="Ubuntu Sans Mono" w:hAnsi="Ubuntu Sans Mono" w:eastAsia="Ubuntu Sans Mono" w:cs="Ubuntu Sans Mono"/>
-          <w:b/>
-          <w:bCs/>
+          <w:b w:val="0"/>
+          <w:bCs w:val="0"/>
           <w:sz w:val="28"/>
           <w:szCs w:val="28"/>
           <w:highlight w:val="none"/>
@@ -2093,14 +2094,14 @@
       <w:r>
         <w:rPr>
           <w:rFonts w:ascii="Ubuntu Sans Mono" w:hAnsi="Ubuntu Sans Mono" w:eastAsia="Ubuntu Sans Mono" w:cs="Ubuntu Sans Mono"/>
-          <w:b w:val="0"/>
-          <w:bCs w:val="0"/>
+          <w:b/>
+          <w:bCs/>
           <w:color w:val="auto"/>
           <w:sz w:val="28"/>
           <w:szCs w:val="28"/>
           <w:highlight w:val="none"/>
         </w:rPr>
-        <w:t xml:space="preserve">Entidad: Entidad es como un objeto , una entidad puede hacer relaci</w:t>
+        <w:t xml:space="preserve">Entidad:</w:t>
       </w:r>
       <w:r>
         <w:rPr>
@@ -2112,7 +2113,7 @@
           <w:szCs w:val="28"/>
           <w:highlight w:val="none"/>
         </w:rPr>
-        <w:t xml:space="preserve">ón o concepto que tengamos en la vida real, lo que hacemos con las entidades es almacenar informaci</w:t>
+        <w:t xml:space="preserve"> Entidad es como un objeto , una entidad puede hacer relaci</w:t>
       </w:r>
       <w:r>
         <w:rPr>
@@ -2124,7 +2125,7 @@
           <w:szCs w:val="28"/>
           <w:highlight w:val="none"/>
         </w:rPr>
-        <w:t xml:space="preserve">ón de las entidades en bases de datos en pocas palabras es guardar la información de lo que se refiere tal entidad, por ejemplo, una entidad puede ser una persona y almacenamos todos sus datos.</w:t>
+        <w:t xml:space="preserve">ón o concepto que tengamos en la vida real, lo que hacemos con las entidades es almacenar informaci</w:t>
       </w:r>
       <w:r>
         <w:rPr>
@@ -2136,6 +2137,7 @@
           <w:szCs w:val="28"/>
           <w:highlight w:val="none"/>
         </w:rPr>
+        <w:t xml:space="preserve">ón de las entidades en bases de datos en pocas palabras es guardar la información de lo que se refiere tal entidad, por ejemplo, una entidad puede ser una persona y almacenamos todos sus datos.</w:t>
       </w:r>
       <w:r>
         <w:rPr>
@@ -2148,12 +2150,7 @@
           <w:highlight w:val="none"/>
         </w:rPr>
       </w:r>
-    </w:p>
-    <w:p>
-      <w:pPr>
-        <w:pBdr/>
-        <w:spacing/>
-        <w:ind/>
+      <w:r>
         <w:rPr>
           <w:rFonts w:ascii="Ubuntu Sans Mono" w:hAnsi="Ubuntu Sans Mono" w:eastAsia="Ubuntu Sans Mono" w:cs="Ubuntu Sans Mono"/>
           <w:b w:val="0"/>
@@ -2163,8 +2160,13 @@
           <w:szCs w:val="28"/>
           <w:highlight w:val="none"/>
         </w:rPr>
-      </w:pPr>
-      <w:r>
+      </w:r>
+    </w:p>
+    <w:p>
+      <w:pPr>
+        <w:pBdr/>
+        <w:spacing/>
+        <w:ind/>
         <w:rPr>
           <w:rFonts w:ascii="Ubuntu Sans Mono" w:hAnsi="Ubuntu Sans Mono" w:eastAsia="Ubuntu Sans Mono" w:cs="Ubuntu Sans Mono"/>
           <w:b w:val="0"/>
@@ -2174,8 +2176,7 @@
           <w:szCs w:val="28"/>
           <w:highlight w:val="none"/>
         </w:rPr>
-        <w:t xml:space="preserve">En una tienda en l</w:t>
-      </w:r>
+      </w:pPr>
       <w:r>
         <w:rPr>
           <w:rFonts w:ascii="Ubuntu Sans Mono" w:hAnsi="Ubuntu Sans Mono" w:eastAsia="Ubuntu Sans Mono" w:cs="Ubuntu Sans Mono"/>
@@ -2186,7 +2187,19 @@
           <w:szCs w:val="28"/>
           <w:highlight w:val="none"/>
         </w:rPr>
-        <w:t xml:space="preserve">ínea  la s entidades pueden ser : clientes productos , ordenes de compra , proveedores, etc.</w:t>
+        <w:t xml:space="preserve">En una tienda en l</w:t>
+      </w:r>
+      <w:r>
+        <w:rPr>
+          <w:rFonts w:ascii="Ubuntu Sans Mono" w:hAnsi="Ubuntu Sans Mono" w:eastAsia="Ubuntu Sans Mono" w:cs="Ubuntu Sans Mono"/>
+          <w:b w:val="0"/>
+          <w:bCs w:val="0"/>
+          <w:color w:val="auto"/>
+          <w:sz w:val="28"/>
+          <w:szCs w:val="28"/>
+          <w:highlight w:val="none"/>
+        </w:rPr>
+        <w:t xml:space="preserve">ínea  las entidades pueden ser: clientes productos , ordenes de compra , proveedores, etc.</w:t>
       </w:r>
       <w:r>
         <w:rPr>
@@ -3035,6 +3048,7 @@
           <w:rFonts w:ascii="Ubuntu Sans Mono" w:hAnsi="Ubuntu Sans Mono" w:eastAsia="Ubuntu Sans Mono" w:cs="Ubuntu Sans Mono"/>
           <w:sz w:val="28"/>
           <w:szCs w:val="28"/>
+          <w:highlight w:val="none"/>
         </w:rPr>
       </w:r>
       <w:r>
@@ -3156,6 +3170,7 @@
           <w:bCs w:val="0"/>
           <w:sz w:val="28"/>
           <w:szCs w:val="28"/>
+          <w:highlight w:val="none"/>
         </w:rPr>
       </w:r>
       <w:r>
@@ -3319,7 +3334,7 @@
                             </w:r>
                             <w:r>
                               <w:rPr>
-                                <w:rFonts w:ascii="Ubuntu Sans Mono" w:hAnsi="Ubuntu Sans Mono" w:eastAsia="Ubuntu Sans Mono" w:cs="Ubuntu Sans Mono"/>
+                                <w:rFonts w:ascii="Ubuntu Sans Mono" w:hAnsi="Ubuntu Sans Mono" w:cs="Ubuntu Sans Mono"/>
                                 <w:b/>
                                 <w:bCs/>
                                 <w:sz w:val="40"/>
@@ -3376,7 +3391,7 @@
                       </w:r>
                       <w:r>
                         <w:rPr>
-                          <w:rFonts w:ascii="Ubuntu Sans Mono" w:hAnsi="Ubuntu Sans Mono" w:eastAsia="Ubuntu Sans Mono" w:cs="Ubuntu Sans Mono"/>
+                          <w:rFonts w:ascii="Ubuntu Sans Mono" w:hAnsi="Ubuntu Sans Mono" w:cs="Ubuntu Sans Mono"/>
                           <w:b/>
                           <w:bCs/>
                           <w:sz w:val="40"/>
@@ -3407,7 +3422,6 @@
           <w:bCs w:val="0"/>
           <w:sz w:val="28"/>
           <w:szCs w:val="28"/>
-          <w:highlight w:val="none"/>
         </w:rPr>
       </w:r>
       <w:r>
@@ -3626,9 +3640,7 @@
       </w:r>
       <w:r>
         <w:rPr>
-          <w:rFonts w:ascii="Ubuntu Sans Mono" w:hAnsi="Ubuntu Sans Mono" w:eastAsia="Ubuntu Sans Mono" w:cs="Ubuntu Sans Mono"/>
-          <w:sz w:val="28"/>
-          <w:szCs w:val="28"/>
+          <w:highlight w:val="none"/>
         </w:rPr>
       </w:r>
       <w:r>
@@ -3740,11 +3752,22 @@
       <w:r>
         <w:rPr>
           <w:rFonts w:ascii="Ubuntu Sans Mono" w:hAnsi="Ubuntu Sans Mono" w:eastAsia="Ubuntu Sans Mono" w:cs="Ubuntu Sans Mono"/>
+          <w:b/>
+          <w:bCs/>
           <w:sz w:val="28"/>
           <w:szCs w:val="28"/>
           <w:highlight w:val="none"/>
         </w:rPr>
-        <w:t xml:space="preserve">. Esto es una forma de dividir mas los atributos y organizarlos.</w:t>
+        <w:t xml:space="preserve">, Atributos Multi Valor</w:t>
+      </w:r>
+      <w:r>
+        <w:rPr>
+          <w:rFonts w:ascii="Ubuntu Sans Mono" w:hAnsi="Ubuntu Sans Mono" w:eastAsia="Ubuntu Sans Mono" w:cs="Ubuntu Sans Mono"/>
+          <w:sz w:val="28"/>
+          <w:szCs w:val="28"/>
+          <w:highlight w:val="none"/>
+        </w:rPr>
+        <w:t xml:space="preserve"> Esto es una forma de dividir mas los atributos y organizarlos.</w:t>
       </w:r>
       <w:r>
         <w:rPr>
@@ -3979,36 +4002,45 @@
       </w:r>
       <w:r>
         <w:rPr>
+          <w:rFonts w:ascii="Ubuntu Sans Mono" w:hAnsi="Ubuntu Sans Mono" w:eastAsia="Ubuntu Sans Mono" w:cs="Ubuntu Sans Mono"/>
+          <w:sz w:val="28"/>
+          <w:szCs w:val="28"/>
+          <w:highlight w:val="none"/>
+        </w:rPr>
+      </w:r>
+      <w:r>
+        <w:rPr>
+          <w:highlight w:val="none"/>
+        </w:rPr>
+      </w:r>
+    </w:p>
+    <w:p>
+      <w:pPr>
+        <w:pBdr/>
+        <w:tabs>
+          <w:tab w:val="left" w:leader="none" w:pos="1122"/>
+        </w:tabs>
+        <w:spacing/>
+        <w:ind/>
+        <w:rPr>
+          <w:rFonts w:ascii="Ubuntu Sans Mono" w:hAnsi="Ubuntu Sans Mono" w:eastAsia="Ubuntu Sans Mono" w:cs="Ubuntu Sans Mono"/>
+          <w:b w:val="0"/>
+          <w:bCs w:val="0"/>
+          <w:sz w:val="28"/>
+          <w:szCs w:val="28"/>
+          <w:highlight w:val="none"/>
+          <w:vertAlign w:val="baseline"/>
+        </w:rPr>
+      </w:pPr>
+      <w:r>
+        <w:rPr>
           <w:rFonts w:ascii="Ubuntu Sans Mono" w:hAnsi="Ubuntu Sans Mono" w:cs="Ubuntu Sans Mono"/>
           <w:b w:val="0"/>
           <w:bCs w:val="0"/>
-          <w:sz w:val="36"/>
-          <w:szCs w:val="36"/>
-        </w:rPr>
-      </w:r>
-      <w:r>
-        <w:rPr>
-          <w:rFonts w:ascii="Ubuntu Sans Mono" w:hAnsi="Ubuntu Sans Mono" w:eastAsia="Ubuntu Sans Mono" w:cs="Ubuntu Sans Mono"/>
           <w:sz w:val="28"/>
           <w:szCs w:val="28"/>
           <w:highlight w:val="none"/>
-        </w:rPr>
-      </w:r>
-      <w:r>
-        <w:rPr>
-          <w:rFonts w:ascii="Ubuntu Sans Mono" w:hAnsi="Ubuntu Sans Mono" w:eastAsia="Ubuntu Sans Mono" w:cs="Ubuntu Sans Mono"/>
-          <w:sz w:val="28"/>
-          <w:szCs w:val="28"/>
-          <w:highlight w:val="none"/>
-        </w:rPr>
-      </w:r>
-      <w:r/>
-      <w:r>
-        <w:rPr>
-          <w:rFonts w:ascii="Ubuntu Sans Mono" w:hAnsi="Ubuntu Sans Mono" w:eastAsia="Ubuntu Sans Mono" w:cs="Ubuntu Sans Mono"/>
-          <w:sz w:val="28"/>
-          <w:szCs w:val="28"/>
-          <w:highlight w:val="none"/>
+          <w:vertAlign w:val="baseline"/>
         </w:rPr>
       </w:r>
       <w:r>
@@ -4016,16 +4048,21 @@
           <w:rFonts w:ascii="Ubuntu Sans Mono" w:hAnsi="Ubuntu Sans Mono" w:cs="Ubuntu Sans Mono"/>
           <w:b w:val="0"/>
           <w:bCs w:val="0"/>
-          <w:sz w:val="36"/>
-          <w:szCs w:val="36"/>
+          <w:sz w:val="28"/>
+          <w:szCs w:val="28"/>
+          <w:highlight w:val="none"/>
+          <w:vertAlign w:val="baseline"/>
         </w:rPr>
       </w:r>
       <w:r>
         <w:rPr>
           <w:rFonts w:ascii="Ubuntu Sans Mono" w:hAnsi="Ubuntu Sans Mono" w:eastAsia="Ubuntu Sans Mono" w:cs="Ubuntu Sans Mono"/>
+          <w:b w:val="0"/>
+          <w:bCs w:val="0"/>
           <w:sz w:val="28"/>
           <w:szCs w:val="28"/>
           <w:highlight w:val="none"/>
+          <w:vertAlign w:val="baseline"/>
         </w:rPr>
       </w:r>
     </w:p>
@@ -4038,6 +4075,197 @@
         <w:spacing/>
         <w:ind/>
         <w:rPr>
+          <w:rFonts w:ascii="Ubuntu Sans Mono" w:hAnsi="Ubuntu Sans Mono" w:cs="Ubuntu Sans Mono"/>
+          <w:b w:val="0"/>
+          <w:bCs w:val="0"/>
+          <w:sz w:val="28"/>
+          <w:szCs w:val="28"/>
+          <w:highlight w:val="none"/>
+          <w:vertAlign w:val="baseline"/>
+        </w:rPr>
+      </w:pPr>
+      <w:r>
+        <w:rPr>
+          <w:rFonts w:ascii="Ubuntu Sans Mono" w:hAnsi="Ubuntu Sans Mono" w:eastAsia="Ubuntu Sans Mono" w:cs="Ubuntu Sans Mono"/>
+          <w:sz w:val="28"/>
+          <w:szCs w:val="28"/>
+          <w:highlight w:val="none"/>
+        </w:rPr>
+      </w:r>
+      <w:r>
+        <w:rPr>
+          <w:rFonts w:ascii="Ubuntu Sans Mono" w:hAnsi="Ubuntu Sans Mono" w:cs="Ubuntu Sans Mono"/>
+          <w:b/>
+          <w:bCs/>
+          <w:sz w:val="28"/>
+          <w:szCs w:val="28"/>
+        </w:rPr>
+        <w:t xml:space="preserve">Los </w:t>
+      </w:r>
+      <w:r>
+        <w:rPr>
+          <w:rFonts w:ascii="Ubuntu Sans Mono" w:hAnsi="Ubuntu Sans Mono" w:cs="Ubuntu Sans Mono"/>
+          <w:b/>
+          <w:bCs/>
+          <w:sz w:val="28"/>
+          <w:szCs w:val="28"/>
+        </w:rPr>
+        <w:t xml:space="preserve">atributos  compuestos:</w:t>
+      </w:r>
+      <w:r>
+        <w:rPr>
+          <w:rFonts w:ascii="Ubuntu Sans Mono" w:hAnsi="Ubuntu Sans Mono" w:cs="Ubuntu Sans Mono"/>
+          <w:sz w:val="28"/>
+          <w:szCs w:val="28"/>
+        </w:rPr>
+        <w:t xml:space="preserve">  a diferencia de los atributos simples los atributos compuesto puede ser el </w:t>
+      </w:r>
+      <w:r>
+        <w:rPr>
+          <w:rFonts w:ascii="Ubuntu Sans Mono" w:hAnsi="Ubuntu Sans Mono" w:cs="Ubuntu Sans Mono"/>
+          <w:b/>
+          <w:bCs/>
+          <w:sz w:val="28"/>
+          <w:szCs w:val="28"/>
+        </w:rPr>
+        <w:t xml:space="preserve">ambiente</w:t>
+      </w:r>
+      <w:r>
+        <w:rPr>
+          <w:rFonts w:ascii="Ubuntu Sans Mono" w:hAnsi="Ubuntu Sans Mono" w:cs="Ubuntu Sans Mono"/>
+          <w:sz w:val="28"/>
+          <w:szCs w:val="28"/>
+        </w:rPr>
+        <w:t xml:space="preserve">, porque los ambientes se componen a su vez de otros atributos mas pequeños. Un ambiente a su vez tiene un </w:t>
+      </w:r>
+      <w:r>
+        <w:rPr>
+          <w:rFonts w:ascii="Ubuntu Sans Mono" w:hAnsi="Ubuntu Sans Mono" w:cs="Ubuntu Sans Mono"/>
+          <w:b/>
+          <w:bCs/>
+          <w:sz w:val="28"/>
+          <w:szCs w:val="28"/>
+        </w:rPr>
+        <w:t xml:space="preserve"> tamaño </w:t>
+      </w:r>
+      <w:r>
+        <w:rPr>
+          <w:rFonts w:ascii="Ubuntu Sans Mono" w:hAnsi="Ubuntu Sans Mono" w:cs="Ubuntu Sans Mono"/>
+          <w:b w:val="0"/>
+          <w:bCs w:val="0"/>
+          <w:sz w:val="28"/>
+          <w:szCs w:val="28"/>
+        </w:rPr>
+        <w:t xml:space="preserve"> y un tipo de </w:t>
+      </w:r>
+      <w:r>
+        <w:rPr>
+          <w:rFonts w:ascii="Ubuntu Sans Mono" w:hAnsi="Ubuntu Sans Mono" w:cs="Ubuntu Sans Mono"/>
+          <w:b/>
+          <w:bCs/>
+          <w:sz w:val="28"/>
+          <w:szCs w:val="28"/>
+        </w:rPr>
+        <w:t xml:space="preserve">ambiente. </w:t>
+      </w:r>
+      <w:r>
+        <w:rPr>
+          <w:rFonts w:ascii="Ubuntu Sans Mono" w:hAnsi="Ubuntu Sans Mono" w:cs="Ubuntu Sans Mono"/>
+          <w:b w:val="0"/>
+          <w:bCs w:val="0"/>
+          <w:sz w:val="28"/>
+          <w:szCs w:val="28"/>
+        </w:rPr>
+        <w:t xml:space="preserve">Porque un ambiente puede ser un comedor, una habitaci</w:t>
+      </w:r>
+      <w:r>
+        <w:rPr>
+          <w:rFonts w:ascii="Ubuntu Sans Mono" w:hAnsi="Ubuntu Sans Mono" w:cs="Ubuntu Sans Mono"/>
+          <w:b w:val="0"/>
+          <w:bCs w:val="0"/>
+          <w:sz w:val="28"/>
+          <w:szCs w:val="28"/>
+        </w:rPr>
+        <w:t xml:space="preserve">ón, puede ser un dormitorio, ademas de esto cada uno de estos también tienen un tamaño por ejemplo, </w:t>
+      </w:r>
+      <w:r>
+        <w:rPr>
+          <w:rFonts w:ascii="Ubuntu Sans Mono" w:hAnsi="Ubuntu Sans Mono" w:cs="Ubuntu Sans Mono"/>
+          <w:b/>
+          <w:bCs/>
+          <w:sz w:val="28"/>
+          <w:szCs w:val="28"/>
+        </w:rPr>
+        <w:t xml:space="preserve">50 m</w:t>
+      </w:r>
+      <w:r>
+        <w:rPr>
+          <w:rFonts w:ascii="Ubuntu Sans Mono" w:hAnsi="Ubuntu Sans Mono" w:cs="Ubuntu Sans Mono"/>
+          <w:b/>
+          <w:bCs/>
+          <w:sz w:val="28"/>
+          <w:szCs w:val="28"/>
+          <w:vertAlign w:val="superscript"/>
+        </w:rPr>
+        <w:t xml:space="preserve">2 </w:t>
+      </w:r>
+      <w:r>
+        <w:rPr>
+          <w:rFonts w:ascii="Ubuntu Sans Mono" w:hAnsi="Ubuntu Sans Mono" w:cs="Ubuntu Sans Mono"/>
+          <w:b/>
+          <w:bCs/>
+          <w:sz w:val="28"/>
+          <w:szCs w:val="28"/>
+          <w:vertAlign w:val="baseline"/>
+        </w:rPr>
+        <w:t xml:space="preserve"> o 40 m</w:t>
+      </w:r>
+      <w:r>
+        <w:rPr>
+          <w:rFonts w:ascii="Ubuntu Sans Mono" w:hAnsi="Ubuntu Sans Mono" w:cs="Ubuntu Sans Mono"/>
+          <w:b/>
+          <w:bCs/>
+          <w:sz w:val="28"/>
+          <w:szCs w:val="28"/>
+          <w:vertAlign w:val="superscript"/>
+        </w:rPr>
+        <w:t xml:space="preserve">2 </w:t>
+      </w:r>
+      <w:r>
+        <w:rPr>
+          <w:rFonts w:ascii="Ubuntu Sans Mono" w:hAnsi="Ubuntu Sans Mono" w:cs="Ubuntu Sans Mono"/>
+          <w:b/>
+          <w:bCs/>
+          <w:sz w:val="28"/>
+          <w:szCs w:val="28"/>
+          <w:vertAlign w:val="baseline"/>
+        </w:rPr>
+        <w:t xml:space="preserve">, </w:t>
+      </w:r>
+      <w:r>
+        <w:rPr>
+          <w:rFonts w:ascii="Ubuntu Sans Mono" w:hAnsi="Ubuntu Sans Mono" w:cs="Ubuntu Sans Mono"/>
+          <w:b w:val="0"/>
+          <w:bCs w:val="0"/>
+          <w:sz w:val="28"/>
+          <w:szCs w:val="28"/>
+          <w:vertAlign w:val="baseline"/>
+        </w:rPr>
+        <w:t xml:space="preserve">La forma </w:t>
+      </w:r>
+      <w:r>
+        <w:rPr>
+          <w:rFonts w:ascii="Ubuntu Sans Mono" w:hAnsi="Ubuntu Sans Mono" w:cs="Ubuntu Sans Mono"/>
+          <w:b w:val="0"/>
+          <w:bCs w:val="0"/>
+          <w:sz w:val="28"/>
+          <w:szCs w:val="28"/>
+          <w:vertAlign w:val="baseline"/>
+        </w:rPr>
+        <w:t xml:space="preserve">de un atributo compuesto es sacar otra linea  del atributo dando a entender que están compuestos, por ejemplo es decir una especie de rama que os otros depende de  este ya que esta compuesto, también se puede relacionar con árbol genealógico de la familia.</w:t>
+      </w:r>
+      <w:r>
+        <w:rPr>
           <w:rFonts w:ascii="Ubuntu Sans Mono" w:hAnsi="Ubuntu Sans Mono" w:eastAsia="Ubuntu Sans Mono" w:cs="Ubuntu Sans Mono"/>
           <w:b w:val="0"/>
           <w:bCs w:val="0"/>
@@ -4046,7 +4274,7 @@
           <w:highlight w:val="none"/>
           <w:vertAlign w:val="baseline"/>
         </w:rPr>
-      </w:pPr>
+      </w:r>
       <w:r>
         <w:rPr>
           <w:rFonts w:ascii="Ubuntu Sans Mono" w:hAnsi="Ubuntu Sans Mono" w:cs="Ubuntu Sans Mono"/>
@@ -4058,6 +4286,25 @@
           <w:vertAlign w:val="baseline"/>
         </w:rPr>
       </w:r>
+    </w:p>
+    <w:p>
+      <w:pPr>
+        <w:pBdr/>
+        <w:tabs>
+          <w:tab w:val="left" w:leader="none" w:pos="1002"/>
+        </w:tabs>
+        <w:spacing/>
+        <w:ind/>
+        <w:rPr>
+          <w:rFonts w:ascii="Ubuntu Sans Mono" w:hAnsi="Ubuntu Sans Mono" w:cs="Ubuntu Sans Mono"/>
+          <w:b/>
+          <w:bCs/>
+          <w:sz w:val="28"/>
+          <w:szCs w:val="28"/>
+          <w:highlight w:val="none"/>
+          <w:vertAlign w:val="superscript"/>
+        </w:rPr>
+      </w:pPr>
       <w:r>
         <w:rPr>
           <w:rFonts w:ascii="Ubuntu Sans Mono" w:hAnsi="Ubuntu Sans Mono" w:cs="Ubuntu Sans Mono"/>
@@ -4065,52 +4312,7 @@
           <w:bCs w:val="0"/>
           <w:sz w:val="28"/>
           <w:szCs w:val="28"/>
-          <w:highlight w:val="none"/>
           <w:vertAlign w:val="baseline"/>
-        </w:rPr>
-      </w:r>
-    </w:p>
-    <w:p>
-      <w:pPr>
-        <w:pBdr/>
-        <w:tabs>
-          <w:tab w:val="left" w:leader="none" w:pos="1122"/>
-        </w:tabs>
-        <w:spacing/>
-        <w:ind/>
-        <w:rPr>
-          <w:rFonts w:ascii="Ubuntu Sans Mono" w:hAnsi="Ubuntu Sans Mono" w:cs="Ubuntu Sans Mono"/>
-          <w:b w:val="0"/>
-          <w:bCs w:val="0"/>
-          <w:sz w:val="28"/>
-          <w:szCs w:val="28"/>
-          <w:highlight w:val="none"/>
-          <w:vertAlign w:val="baseline"/>
-        </w:rPr>
-      </w:pPr>
-      <w:r>
-        <w:rPr>
-          <w:rFonts w:ascii="Ubuntu Sans Mono" w:hAnsi="Ubuntu Sans Mono" w:eastAsia="Ubuntu Sans Mono" w:cs="Ubuntu Sans Mono"/>
-          <w:sz w:val="28"/>
-          <w:szCs w:val="28"/>
-          <w:highlight w:val="none"/>
-        </w:rPr>
-      </w:r>
-      <w:r/>
-      <w:r>
-        <w:rPr>
-          <w:rFonts w:ascii="Ubuntu Sans Mono" w:hAnsi="Ubuntu Sans Mono" w:eastAsia="Ubuntu Sans Mono" w:cs="Ubuntu Sans Mono"/>
-          <w:sz w:val="28"/>
-          <w:szCs w:val="28"/>
-          <w:highlight w:val="none"/>
-        </w:rPr>
-      </w:r>
-      <w:r>
-        <w:rPr>
-          <w:rFonts w:ascii="Ubuntu Sans Mono" w:hAnsi="Ubuntu Sans Mono" w:eastAsia="Ubuntu Sans Mono" w:cs="Ubuntu Sans Mono"/>
-          <w:sz w:val="28"/>
-          <w:szCs w:val="28"/>
-          <w:highlight w:val="none"/>
         </w:rPr>
       </w:r>
       <w:r>
@@ -4120,9 +4322,10 @@
           <w:bCs/>
           <w:sz w:val="28"/>
           <w:szCs w:val="28"/>
-        </w:rPr>
-      </w:r>
-      <w:r/>
+          <w:vertAlign w:val="superscript"/>
+        </w:rPr>
+        <w:t xml:space="preserve"> </w:t>
+      </w:r>
       <w:r>
         <w:rPr>
           <w:rFonts w:ascii="Ubuntu Sans Mono" w:hAnsi="Ubuntu Sans Mono" w:cs="Ubuntu Sans Mono"/>
@@ -4130,9 +4333,10 @@
           <w:bCs/>
           <w:sz w:val="28"/>
           <w:szCs w:val="28"/>
-        </w:rPr>
-      </w:r>
-      <w:r/>
+          <w:highlight w:val="none"/>
+          <w:vertAlign w:val="superscript"/>
+        </w:rPr>
+      </w:r>
       <w:r>
         <w:rPr>
           <w:rFonts w:ascii="Ubuntu Sans Mono" w:hAnsi="Ubuntu Sans Mono" w:cs="Ubuntu Sans Mono"/>
@@ -4140,245 +4344,10 @@
           <w:bCs/>
           <w:sz w:val="28"/>
           <w:szCs w:val="28"/>
-        </w:rPr>
-        <w:t xml:space="preserve">Los </w:t>
-      </w:r>
-      <w:r>
-        <w:rPr>
-          <w:rFonts w:ascii="Ubuntu Sans Mono" w:hAnsi="Ubuntu Sans Mono" w:cs="Ubuntu Sans Mono"/>
-          <w:b/>
-          <w:bCs/>
-          <w:sz w:val="28"/>
-          <w:szCs w:val="28"/>
-        </w:rPr>
-        <w:t xml:space="preserve">atributos  compuestos:</w:t>
-      </w:r>
-      <w:r>
-        <w:rPr>
-          <w:rFonts w:ascii="Ubuntu Sans Mono" w:hAnsi="Ubuntu Sans Mono" w:cs="Ubuntu Sans Mono"/>
-          <w:sz w:val="28"/>
-          <w:szCs w:val="28"/>
-        </w:rPr>
-        <w:t xml:space="preserve">  a diferencia de los atributos simples los atributos compuesto puede ser el </w:t>
-      </w:r>
-      <w:r>
-        <w:rPr>
-          <w:rFonts w:ascii="Ubuntu Sans Mono" w:hAnsi="Ubuntu Sans Mono" w:cs="Ubuntu Sans Mono"/>
-          <w:b/>
-          <w:bCs/>
-          <w:sz w:val="28"/>
-          <w:szCs w:val="28"/>
-        </w:rPr>
-        <w:t xml:space="preserve">ambiente</w:t>
-      </w:r>
-      <w:r>
-        <w:rPr>
-          <w:rFonts w:ascii="Ubuntu Sans Mono" w:hAnsi="Ubuntu Sans Mono" w:cs="Ubuntu Sans Mono"/>
-          <w:sz w:val="28"/>
-          <w:szCs w:val="28"/>
-        </w:rPr>
-        <w:t xml:space="preserve">, porque los ambientes se componen a su vez de otros atributos mas pequeños. Un ambiente a su vez tiene un </w:t>
-      </w:r>
-      <w:r>
-        <w:rPr>
-          <w:rFonts w:ascii="Ubuntu Sans Mono" w:hAnsi="Ubuntu Sans Mono" w:cs="Ubuntu Sans Mono"/>
-          <w:b/>
-          <w:bCs/>
-          <w:sz w:val="28"/>
-          <w:szCs w:val="28"/>
-        </w:rPr>
-        <w:t xml:space="preserve"> tamaño </w:t>
-      </w:r>
-      <w:r>
-        <w:rPr>
-          <w:rFonts w:ascii="Ubuntu Sans Mono" w:hAnsi="Ubuntu Sans Mono" w:cs="Ubuntu Sans Mono"/>
-          <w:b w:val="0"/>
-          <w:bCs w:val="0"/>
-          <w:sz w:val="28"/>
-          <w:szCs w:val="28"/>
-        </w:rPr>
-        <w:t xml:space="preserve"> y un tipo de </w:t>
-      </w:r>
-      <w:r>
-        <w:rPr>
-          <w:rFonts w:ascii="Ubuntu Sans Mono" w:hAnsi="Ubuntu Sans Mono" w:cs="Ubuntu Sans Mono"/>
-          <w:b/>
-          <w:bCs/>
-          <w:sz w:val="28"/>
-          <w:szCs w:val="28"/>
-        </w:rPr>
-        <w:t xml:space="preserve">ambiente. </w:t>
-      </w:r>
-      <w:r>
-        <w:rPr>
-          <w:rFonts w:ascii="Ubuntu Sans Mono" w:hAnsi="Ubuntu Sans Mono" w:cs="Ubuntu Sans Mono"/>
-          <w:b w:val="0"/>
-          <w:bCs w:val="0"/>
-          <w:sz w:val="28"/>
-          <w:szCs w:val="28"/>
-        </w:rPr>
-        <w:t xml:space="preserve">Porque un ambiente puede ser un comedor, una habitaci</w:t>
-      </w:r>
-      <w:r>
-        <w:rPr>
-          <w:rFonts w:ascii="Ubuntu Sans Mono" w:hAnsi="Ubuntu Sans Mono" w:cs="Ubuntu Sans Mono"/>
-          <w:b w:val="0"/>
-          <w:bCs w:val="0"/>
-          <w:sz w:val="28"/>
-          <w:szCs w:val="28"/>
-        </w:rPr>
-        <w:t xml:space="preserve">ón, puede ser un dormitorio, ademas de esto cada uno de estos también tienen un tamaño por ejemplo, </w:t>
-      </w:r>
-      <w:r>
-        <w:rPr>
-          <w:rFonts w:ascii="Ubuntu Sans Mono" w:hAnsi="Ubuntu Sans Mono" w:cs="Ubuntu Sans Mono"/>
-          <w:b/>
-          <w:bCs/>
-          <w:sz w:val="28"/>
-          <w:szCs w:val="28"/>
-        </w:rPr>
-        <w:t xml:space="preserve">50 m</w:t>
-      </w:r>
-      <w:r>
-        <w:rPr>
-          <w:rFonts w:ascii="Ubuntu Sans Mono" w:hAnsi="Ubuntu Sans Mono" w:cs="Ubuntu Sans Mono"/>
-          <w:b/>
-          <w:bCs/>
-          <w:sz w:val="28"/>
-          <w:szCs w:val="28"/>
-          <w:vertAlign w:val="superscript"/>
-        </w:rPr>
-        <w:t xml:space="preserve">2 </w:t>
-      </w:r>
-      <w:r>
-        <w:rPr>
-          <w:rFonts w:ascii="Ubuntu Sans Mono" w:hAnsi="Ubuntu Sans Mono" w:cs="Ubuntu Sans Mono"/>
-          <w:b/>
-          <w:bCs/>
-          <w:sz w:val="28"/>
-          <w:szCs w:val="28"/>
-          <w:vertAlign w:val="baseline"/>
-        </w:rPr>
-        <w:t xml:space="preserve"> o 40 m</w:t>
-      </w:r>
-      <w:r>
-        <w:rPr>
-          <w:rFonts w:ascii="Ubuntu Sans Mono" w:hAnsi="Ubuntu Sans Mono" w:cs="Ubuntu Sans Mono"/>
-          <w:b/>
-          <w:bCs/>
-          <w:sz w:val="28"/>
-          <w:szCs w:val="28"/>
-          <w:vertAlign w:val="superscript"/>
-        </w:rPr>
-        <w:t xml:space="preserve">2 </w:t>
-      </w:r>
-      <w:r>
-        <w:rPr>
-          <w:rFonts w:ascii="Ubuntu Sans Mono" w:hAnsi="Ubuntu Sans Mono" w:cs="Ubuntu Sans Mono"/>
-          <w:b/>
-          <w:bCs/>
-          <w:sz w:val="28"/>
-          <w:szCs w:val="28"/>
-          <w:vertAlign w:val="baseline"/>
-        </w:rPr>
-        <w:t xml:space="preserve">, </w:t>
-      </w:r>
-      <w:r>
-        <w:rPr>
-          <w:rFonts w:ascii="Ubuntu Sans Mono" w:hAnsi="Ubuntu Sans Mono" w:cs="Ubuntu Sans Mono"/>
-          <w:b w:val="0"/>
-          <w:bCs w:val="0"/>
-          <w:sz w:val="28"/>
-          <w:szCs w:val="28"/>
-          <w:vertAlign w:val="baseline"/>
-        </w:rPr>
-        <w:t xml:space="preserve">La forma de un atributo compuesto es sacar otra linea  del atributo dando a entender que están compuestos, por ejemplo es decir una especie de rama que os otros depende de  este ya que esta compuesto, también se puede relacionar con árbol genealógico de la familia.</w:t>
-      </w:r>
-      <w:r>
-        <w:rPr>
-          <w:rFonts w:ascii="Ubuntu Sans Mono" w:hAnsi="Ubuntu Sans Mono" w:cs="Ubuntu Sans Mono"/>
-          <w:b/>
-          <w:bCs/>
-          <w:sz w:val="28"/>
-          <w:szCs w:val="28"/>
           <w:highlight w:val="none"/>
           <w:vertAlign w:val="superscript"/>
         </w:rPr>
       </w:r>
-      <w:r>
-        <w:rPr>
-          <w:rFonts w:ascii="Ubuntu Sans Mono" w:hAnsi="Ubuntu Sans Mono" w:eastAsia="Ubuntu Sans Mono" w:cs="Ubuntu Sans Mono"/>
-          <w:b w:val="0"/>
-          <w:bCs w:val="0"/>
-          <w:sz w:val="28"/>
-          <w:szCs w:val="28"/>
-          <w:highlight w:val="none"/>
-          <w:vertAlign w:val="baseline"/>
-        </w:rPr>
-      </w:r>
-    </w:p>
-    <w:p>
-      <w:pPr>
-        <w:pBdr/>
-        <w:tabs>
-          <w:tab w:val="left" w:leader="none" w:pos="1002"/>
-        </w:tabs>
-        <w:spacing/>
-        <w:ind/>
-        <w:rPr>
-          <w:rFonts w:ascii="Ubuntu Sans Mono" w:hAnsi="Ubuntu Sans Mono" w:cs="Ubuntu Sans Mono"/>
-          <w:b/>
-          <w:bCs/>
-          <w:sz w:val="28"/>
-          <w:szCs w:val="28"/>
-          <w:highlight w:val="none"/>
-          <w:vertAlign w:val="superscript"/>
-        </w:rPr>
-      </w:pPr>
-      <w:r>
-        <w:rPr>
-          <w:rFonts w:ascii="Ubuntu Sans Mono" w:hAnsi="Ubuntu Sans Mono" w:cs="Ubuntu Sans Mono"/>
-          <w:b w:val="0"/>
-          <w:bCs w:val="0"/>
-          <w:sz w:val="28"/>
-          <w:szCs w:val="28"/>
-          <w:vertAlign w:val="baseline"/>
-        </w:rPr>
-      </w:r>
-      <w:r/>
-      <w:r>
-        <w:rPr>
-          <w:rFonts w:ascii="Ubuntu Sans Mono" w:hAnsi="Ubuntu Sans Mono" w:cs="Ubuntu Sans Mono"/>
-          <w:b w:val="0"/>
-          <w:bCs w:val="0"/>
-          <w:sz w:val="28"/>
-          <w:szCs w:val="28"/>
-          <w:vertAlign w:val="baseline"/>
-        </w:rPr>
-      </w:r>
-      <w:r>
-        <w:rPr>
-          <w:rFonts w:ascii="Ubuntu Sans Mono" w:hAnsi="Ubuntu Sans Mono" w:cs="Ubuntu Sans Mono"/>
-          <w:b/>
-          <w:bCs/>
-          <w:sz w:val="28"/>
-          <w:szCs w:val="28"/>
-          <w:vertAlign w:val="superscript"/>
-        </w:rPr>
-        <w:t xml:space="preserve"> </w:t>
-      </w:r>
-      <w:r>
-        <w:rPr>
-          <w:rFonts w:ascii="Ubuntu Sans Mono" w:hAnsi="Ubuntu Sans Mono" w:cs="Ubuntu Sans Mono"/>
-          <w:b/>
-          <w:bCs/>
-          <w:sz w:val="28"/>
-          <w:szCs w:val="28"/>
-          <w:highlight w:val="none"/>
-          <w:vertAlign w:val="superscript"/>
-        </w:rPr>
-      </w:r>
-      <w:r/>
     </w:p>
     <w:p>
       <w:pPr>
@@ -4565,9 +4534,6 @@
           </mc:Fallback>
         </mc:AlternateContent>
       </w:r>
-      <w:r/>
-      <w:r/>
-      <w:r/>
       <w:r>
         <w:rPr>
           <w:rFonts w:ascii="Ubuntu Sans Mono" w:hAnsi="Ubuntu Sans Mono" w:cs="Ubuntu Sans Mono"/>
@@ -4579,7 +4545,6 @@
           <w:vertAlign w:val="superscript"/>
         </w:rPr>
       </w:r>
-      <w:r/>
       <w:r>
         <w:rPr>
           <w:rFonts w:ascii="Ubuntu Sans Mono" w:hAnsi="Ubuntu Sans Mono" w:cs="Ubuntu Sans Mono"/>
@@ -4591,8 +4556,526 @@
           <w:vertAlign w:val="superscript"/>
         </w:rPr>
       </w:r>
-      <w:r/>
-      <w:r>
+    </w:p>
+    <w:p>
+      <w:pPr>
+        <w:pBdr/>
+        <w:spacing/>
+        <w:ind/>
+        <w:rPr>
+          <w:rFonts w:ascii="Ubuntu Sans Mono" w:hAnsi="Ubuntu Sans Mono" w:cs="Ubuntu Sans Mono"/>
+          <w:sz w:val="28"/>
+          <w:szCs w:val="28"/>
+        </w:rPr>
+      </w:pPr>
+      <w:r>
+        <w:rPr>
+          <w:rFonts w:ascii="Ubuntu Sans Mono" w:hAnsi="Ubuntu Sans Mono" w:cs="Ubuntu Sans Mono"/>
+          <w:sz w:val="28"/>
+          <w:szCs w:val="28"/>
+        </w:rPr>
+      </w:r>
+      <w:r>
+        <w:rPr>
+          <w:rFonts w:ascii="Ubuntu Sans Mono" w:hAnsi="Ubuntu Sans Mono" w:cs="Ubuntu Sans Mono"/>
+          <w:sz w:val="28"/>
+          <w:szCs w:val="28"/>
+        </w:rPr>
+      </w:r>
+      <w:r>
+        <w:rPr>
+          <w:rFonts w:ascii="Ubuntu Sans Mono" w:hAnsi="Ubuntu Sans Mono" w:cs="Ubuntu Sans Mono"/>
+          <w:sz w:val="28"/>
+          <w:szCs w:val="28"/>
+        </w:rPr>
+      </w:r>
+    </w:p>
+    <w:p>
+      <w:pPr>
+        <w:pBdr/>
+        <w:spacing/>
+        <w:ind/>
+        <w:rPr>
+          <w:rFonts w:ascii="Ubuntu Sans Mono" w:hAnsi="Ubuntu Sans Mono" w:cs="Ubuntu Sans Mono"/>
+          <w:sz w:val="28"/>
+          <w:szCs w:val="28"/>
+        </w:rPr>
+      </w:pPr>
+      <w:r>
+        <w:rPr>
+          <w:rFonts w:ascii="Ubuntu Sans Mono" w:hAnsi="Ubuntu Sans Mono" w:cs="Ubuntu Sans Mono"/>
+          <w:sz w:val="28"/>
+          <w:szCs w:val="28"/>
+        </w:rPr>
+      </w:r>
+      <w:r>
+        <w:rPr>
+          <w:rFonts w:ascii="Ubuntu Sans Mono" w:hAnsi="Ubuntu Sans Mono" w:cs="Ubuntu Sans Mono"/>
+          <w:sz w:val="28"/>
+          <w:szCs w:val="28"/>
+        </w:rPr>
+      </w:r>
+      <w:r>
+        <w:rPr>
+          <w:rFonts w:ascii="Ubuntu Sans Mono" w:hAnsi="Ubuntu Sans Mono" w:cs="Ubuntu Sans Mono"/>
+          <w:sz w:val="28"/>
+          <w:szCs w:val="28"/>
+        </w:rPr>
+      </w:r>
+    </w:p>
+    <w:p>
+      <w:pPr>
+        <w:pBdr/>
+        <w:spacing/>
+        <w:ind/>
+        <w:rPr>
+          <w:rFonts w:ascii="Ubuntu Sans Mono" w:hAnsi="Ubuntu Sans Mono" w:cs="Ubuntu Sans Mono"/>
+          <w:sz w:val="28"/>
+          <w:szCs w:val="28"/>
+        </w:rPr>
+      </w:pPr>
+      <w:r>
+        <w:rPr>
+          <w:rFonts w:ascii="Ubuntu Sans Mono" w:hAnsi="Ubuntu Sans Mono" w:cs="Ubuntu Sans Mono"/>
+          <w:sz w:val="28"/>
+          <w:szCs w:val="28"/>
+        </w:rPr>
+      </w:r>
+      <w:r>
+        <w:rPr>
+          <w:rFonts w:ascii="Ubuntu Sans Mono" w:hAnsi="Ubuntu Sans Mono" w:cs="Ubuntu Sans Mono"/>
+          <w:sz w:val="28"/>
+          <w:szCs w:val="28"/>
+        </w:rPr>
+      </w:r>
+      <w:r>
+        <w:rPr>
+          <w:rFonts w:ascii="Ubuntu Sans Mono" w:hAnsi="Ubuntu Sans Mono" w:cs="Ubuntu Sans Mono"/>
+          <w:sz w:val="28"/>
+          <w:szCs w:val="28"/>
+        </w:rPr>
+      </w:r>
+    </w:p>
+    <w:p>
+      <w:pPr>
+        <w:pBdr/>
+        <w:spacing/>
+        <w:ind/>
+        <w:rPr>
+          <w:rFonts w:ascii="Ubuntu Sans Mono" w:hAnsi="Ubuntu Sans Mono" w:cs="Ubuntu Sans Mono"/>
+          <w:sz w:val="28"/>
+          <w:szCs w:val="28"/>
+        </w:rPr>
+      </w:pPr>
+      <w:r>
+        <w:rPr>
+          <w:rFonts w:ascii="Ubuntu Sans Mono" w:hAnsi="Ubuntu Sans Mono" w:cs="Ubuntu Sans Mono"/>
+          <w:sz w:val="28"/>
+          <w:szCs w:val="28"/>
+        </w:rPr>
+      </w:r>
+      <w:r>
+        <w:rPr>
+          <w:rFonts w:ascii="Ubuntu Sans Mono" w:hAnsi="Ubuntu Sans Mono" w:cs="Ubuntu Sans Mono"/>
+          <w:sz w:val="28"/>
+          <w:szCs w:val="28"/>
+        </w:rPr>
+      </w:r>
+      <w:r>
+        <w:rPr>
+          <w:rFonts w:ascii="Ubuntu Sans Mono" w:hAnsi="Ubuntu Sans Mono" w:cs="Ubuntu Sans Mono"/>
+          <w:sz w:val="28"/>
+          <w:szCs w:val="28"/>
+        </w:rPr>
+      </w:r>
+    </w:p>
+    <w:p>
+      <w:pPr>
+        <w:pBdr/>
+        <w:spacing/>
+        <w:ind/>
+        <w:rPr>
+          <w:rFonts w:ascii="Ubuntu Sans Mono" w:hAnsi="Ubuntu Sans Mono" w:cs="Ubuntu Sans Mono"/>
+          <w:sz w:val="28"/>
+          <w:szCs w:val="28"/>
+        </w:rPr>
+      </w:pPr>
+      <w:r>
+        <w:rPr>
+          <w:rFonts w:ascii="Ubuntu Sans Mono" w:hAnsi="Ubuntu Sans Mono" w:cs="Ubuntu Sans Mono"/>
+          <w:sz w:val="28"/>
+          <w:szCs w:val="28"/>
+        </w:rPr>
+      </w:r>
+      <w:r>
+        <w:rPr>
+          <w:rFonts w:ascii="Ubuntu Sans Mono" w:hAnsi="Ubuntu Sans Mono" w:cs="Ubuntu Sans Mono"/>
+          <w:sz w:val="28"/>
+          <w:szCs w:val="28"/>
+        </w:rPr>
+      </w:r>
+      <w:r>
+        <w:rPr>
+          <w:rFonts w:ascii="Ubuntu Sans Mono" w:hAnsi="Ubuntu Sans Mono" w:cs="Ubuntu Sans Mono"/>
+          <w:sz w:val="28"/>
+          <w:szCs w:val="28"/>
+        </w:rPr>
+      </w:r>
+    </w:p>
+    <w:p>
+      <w:pPr>
+        <w:pBdr/>
+        <w:spacing/>
+        <w:ind/>
+        <w:rPr>
+          <w:rFonts w:ascii="Ubuntu Sans Mono" w:hAnsi="Ubuntu Sans Mono" w:cs="Ubuntu Sans Mono"/>
+          <w:sz w:val="28"/>
+          <w:szCs w:val="28"/>
+        </w:rPr>
+      </w:pPr>
+      <w:r>
+        <w:rPr>
+          <w:rFonts w:ascii="Ubuntu Sans Mono" w:hAnsi="Ubuntu Sans Mono" w:cs="Ubuntu Sans Mono"/>
+          <w:sz w:val="28"/>
+          <w:szCs w:val="28"/>
+        </w:rPr>
+      </w:r>
+      <w:r>
+        <w:rPr>
+          <w:rFonts w:ascii="Ubuntu Sans Mono" w:hAnsi="Ubuntu Sans Mono" w:cs="Ubuntu Sans Mono"/>
+          <w:sz w:val="28"/>
+          <w:szCs w:val="28"/>
+        </w:rPr>
+      </w:r>
+      <w:r>
+        <w:rPr>
+          <w:rFonts w:ascii="Ubuntu Sans Mono" w:hAnsi="Ubuntu Sans Mono" w:cs="Ubuntu Sans Mono"/>
+          <w:sz w:val="28"/>
+          <w:szCs w:val="28"/>
+        </w:rPr>
+      </w:r>
+    </w:p>
+    <w:p>
+      <w:pPr>
+        <w:pBdr/>
+        <w:spacing/>
+        <w:ind/>
+        <w:rPr>
+          <w:rFonts w:ascii="Ubuntu Sans Mono" w:hAnsi="Ubuntu Sans Mono" w:cs="Ubuntu Sans Mono"/>
+          <w:sz w:val="28"/>
+          <w:szCs w:val="28"/>
+        </w:rPr>
+      </w:pPr>
+      <w:r>
+        <w:rPr>
+          <w:rFonts w:ascii="Ubuntu Sans Mono" w:hAnsi="Ubuntu Sans Mono" w:cs="Ubuntu Sans Mono"/>
+          <w:sz w:val="28"/>
+          <w:szCs w:val="28"/>
+        </w:rPr>
+      </w:r>
+      <w:r>
+        <w:rPr>
+          <w:rFonts w:ascii="Ubuntu Sans Mono" w:hAnsi="Ubuntu Sans Mono" w:cs="Ubuntu Sans Mono"/>
+          <w:sz w:val="28"/>
+          <w:szCs w:val="28"/>
+        </w:rPr>
+      </w:r>
+      <w:r>
+        <w:rPr>
+          <w:rFonts w:ascii="Ubuntu Sans Mono" w:hAnsi="Ubuntu Sans Mono" w:cs="Ubuntu Sans Mono"/>
+          <w:sz w:val="28"/>
+          <w:szCs w:val="28"/>
+        </w:rPr>
+      </w:r>
+    </w:p>
+    <w:p>
+      <w:pPr>
+        <w:pBdr/>
+        <w:spacing/>
+        <w:ind/>
+        <w:rPr>
+          <w:rFonts w:ascii="Ubuntu Sans Mono" w:hAnsi="Ubuntu Sans Mono" w:cs="Ubuntu Sans Mono"/>
+          <w:sz w:val="28"/>
+          <w:szCs w:val="28"/>
+        </w:rPr>
+      </w:pPr>
+      <w:r>
+        <w:rPr>
+          <w:rFonts w:ascii="Ubuntu Sans Mono" w:hAnsi="Ubuntu Sans Mono" w:cs="Ubuntu Sans Mono"/>
+          <w:sz w:val="28"/>
+          <w:szCs w:val="28"/>
+        </w:rPr>
+      </w:r>
+      <w:r>
+        <w:rPr>
+          <w:rFonts w:ascii="Ubuntu Sans Mono" w:hAnsi="Ubuntu Sans Mono" w:cs="Ubuntu Sans Mono"/>
+          <w:sz w:val="28"/>
+          <w:szCs w:val="28"/>
+        </w:rPr>
+      </w:r>
+      <w:r>
+        <w:rPr>
+          <w:rFonts w:ascii="Ubuntu Sans Mono" w:hAnsi="Ubuntu Sans Mono" w:cs="Ubuntu Sans Mono"/>
+          <w:sz w:val="28"/>
+          <w:szCs w:val="28"/>
+        </w:rPr>
+      </w:r>
+    </w:p>
+    <w:p>
+      <w:pPr>
+        <w:pBdr/>
+        <w:spacing/>
+        <w:ind/>
+        <w:rPr>
+          <w:rFonts w:ascii="Ubuntu Sans Mono" w:hAnsi="Ubuntu Sans Mono" w:cs="Ubuntu Sans Mono"/>
+          <w:sz w:val="28"/>
+          <w:szCs w:val="28"/>
+        </w:rPr>
+      </w:pPr>
+      <w:r>
+        <w:rPr>
+          <w:rFonts w:ascii="Ubuntu Sans Mono" w:hAnsi="Ubuntu Sans Mono" w:cs="Ubuntu Sans Mono"/>
+          <w:sz w:val="28"/>
+          <w:szCs w:val="28"/>
+        </w:rPr>
+      </w:r>
+      <w:r>
+        <w:rPr>
+          <w:rFonts w:ascii="Ubuntu Sans Mono" w:hAnsi="Ubuntu Sans Mono" w:cs="Ubuntu Sans Mono"/>
+          <w:sz w:val="28"/>
+          <w:szCs w:val="28"/>
+        </w:rPr>
+      </w:r>
+      <w:r>
+        <w:rPr>
+          <w:rFonts w:ascii="Ubuntu Sans Mono" w:hAnsi="Ubuntu Sans Mono" w:cs="Ubuntu Sans Mono"/>
+          <w:sz w:val="28"/>
+          <w:szCs w:val="28"/>
+        </w:rPr>
+      </w:r>
+    </w:p>
+    <w:p>
+      <w:pPr>
+        <w:pBdr/>
+        <w:spacing/>
+        <w:ind/>
+        <w:rPr>
+          <w:rFonts w:ascii="Ubuntu Sans Mono" w:hAnsi="Ubuntu Sans Mono" w:cs="Ubuntu Sans Mono"/>
+          <w:sz w:val="28"/>
+          <w:szCs w:val="28"/>
+        </w:rPr>
+      </w:pPr>
+      <w:r>
+        <w:rPr>
+          <w:rFonts w:ascii="Ubuntu Sans Mono" w:hAnsi="Ubuntu Sans Mono" w:cs="Ubuntu Sans Mono"/>
+          <w:sz w:val="28"/>
+          <w:szCs w:val="28"/>
+        </w:rPr>
+      </w:r>
+      <w:r>
+        <w:rPr>
+          <w:rFonts w:ascii="Ubuntu Sans Mono" w:hAnsi="Ubuntu Sans Mono" w:cs="Ubuntu Sans Mono"/>
+          <w:sz w:val="28"/>
+          <w:szCs w:val="28"/>
+        </w:rPr>
+      </w:r>
+      <w:r>
+        <w:rPr>
+          <w:rFonts w:ascii="Ubuntu Sans Mono" w:hAnsi="Ubuntu Sans Mono" w:cs="Ubuntu Sans Mono"/>
+          <w:sz w:val="28"/>
+          <w:szCs w:val="28"/>
+        </w:rPr>
+      </w:r>
+    </w:p>
+    <w:p>
+      <w:pPr>
+        <w:pBdr/>
+        <w:spacing/>
+        <w:ind/>
+        <w:rPr>
+          <w:rFonts w:ascii="Ubuntu Sans Mono" w:hAnsi="Ubuntu Sans Mono" w:cs="Ubuntu Sans Mono"/>
+          <w:sz w:val="28"/>
+          <w:szCs w:val="28"/>
+        </w:rPr>
+      </w:pPr>
+      <w:r>
+        <w:rPr>
+          <w:rFonts w:ascii="Ubuntu Sans Mono" w:hAnsi="Ubuntu Sans Mono" w:cs="Ubuntu Sans Mono"/>
+          <w:sz w:val="28"/>
+          <w:szCs w:val="28"/>
+        </w:rPr>
+      </w:r>
+      <w:r>
+        <w:rPr>
+          <w:rFonts w:ascii="Ubuntu Sans Mono" w:hAnsi="Ubuntu Sans Mono" w:cs="Ubuntu Sans Mono"/>
+          <w:sz w:val="28"/>
+          <w:szCs w:val="28"/>
+        </w:rPr>
+      </w:r>
+      <w:r>
+        <w:rPr>
+          <w:rFonts w:ascii="Ubuntu Sans Mono" w:hAnsi="Ubuntu Sans Mono" w:cs="Ubuntu Sans Mono"/>
+          <w:sz w:val="28"/>
+          <w:szCs w:val="28"/>
+        </w:rPr>
+      </w:r>
+    </w:p>
+    <w:p>
+      <w:pPr>
+        <w:pBdr/>
+        <w:spacing/>
+        <w:ind/>
+        <w:rPr>
+          <w:rFonts w:ascii="Ubuntu Sans Mono" w:hAnsi="Ubuntu Sans Mono" w:cs="Ubuntu Sans Mono"/>
+          <w:sz w:val="28"/>
+          <w:szCs w:val="28"/>
+        </w:rPr>
+      </w:pPr>
+      <w:r>
+        <w:rPr>
+          <w:rFonts w:ascii="Ubuntu Sans Mono" w:hAnsi="Ubuntu Sans Mono" w:cs="Ubuntu Sans Mono"/>
+          <w:sz w:val="28"/>
+          <w:szCs w:val="28"/>
+        </w:rPr>
+      </w:r>
+      <w:r>
+        <w:rPr>
+          <w:rFonts w:ascii="Ubuntu Sans Mono" w:hAnsi="Ubuntu Sans Mono" w:cs="Ubuntu Sans Mono"/>
+          <w:sz w:val="28"/>
+          <w:szCs w:val="28"/>
+        </w:rPr>
+      </w:r>
+      <w:r>
+        <w:rPr>
+          <w:rFonts w:ascii="Ubuntu Sans Mono" w:hAnsi="Ubuntu Sans Mono" w:cs="Ubuntu Sans Mono"/>
+          <w:sz w:val="28"/>
+          <w:szCs w:val="28"/>
+        </w:rPr>
+      </w:r>
+    </w:p>
+    <w:p>
+      <w:pPr>
+        <w:pBdr/>
+        <w:spacing/>
+        <w:ind/>
+        <w:rPr>
+          <w:rFonts w:ascii="Ubuntu Sans Mono" w:hAnsi="Ubuntu Sans Mono" w:cs="Ubuntu Sans Mono"/>
+          <w:sz w:val="28"/>
+          <w:szCs w:val="28"/>
+        </w:rPr>
+      </w:pPr>
+      <w:r>
+        <w:rPr>
+          <w:rFonts w:ascii="Ubuntu Sans Mono" w:hAnsi="Ubuntu Sans Mono" w:cs="Ubuntu Sans Mono"/>
+          <w:sz w:val="28"/>
+          <w:szCs w:val="28"/>
+        </w:rPr>
+      </w:r>
+      <w:r>
+        <w:rPr>
+          <w:rFonts w:ascii="Ubuntu Sans Mono" w:hAnsi="Ubuntu Sans Mono" w:cs="Ubuntu Sans Mono"/>
+          <w:sz w:val="28"/>
+          <w:szCs w:val="28"/>
+        </w:rPr>
+      </w:r>
+      <w:r>
+        <w:rPr>
+          <w:rFonts w:ascii="Ubuntu Sans Mono" w:hAnsi="Ubuntu Sans Mono" w:cs="Ubuntu Sans Mono"/>
+          <w:sz w:val="28"/>
+          <w:szCs w:val="28"/>
+        </w:rPr>
+      </w:r>
+    </w:p>
+    <w:p>
+      <w:pPr>
+        <w:pBdr/>
+        <w:tabs>
+          <w:tab w:val="left" w:leader="none" w:pos="2287"/>
+        </w:tabs>
+        <w:spacing/>
+        <w:ind/>
+        <w:rPr>
+          <w:rFonts w:ascii="Ubuntu Sans Mono" w:hAnsi="Ubuntu Sans Mono" w:cs="Ubuntu Sans Mono"/>
+          <w:sz w:val="28"/>
+          <w:szCs w:val="28"/>
+          <w:highlight w:val="none"/>
+        </w:rPr>
+      </w:pPr>
+      <w:r>
+        <w:rPr>
+          <w:rFonts w:ascii="Ubuntu Sans Mono" w:hAnsi="Ubuntu Sans Mono" w:cs="Ubuntu Sans Mono"/>
+          <w:sz w:val="28"/>
+          <w:szCs w:val="28"/>
+        </w:rPr>
+      </w:r>
+      <w:r>
+        <w:rPr>
+          <w:rFonts w:ascii="Ubuntu Sans Mono" w:hAnsi="Ubuntu Sans Mono" w:cs="Ubuntu Sans Mono"/>
+          <w:sz w:val="28"/>
+          <w:szCs w:val="28"/>
+        </w:rPr>
+        <w:tab/>
+      </w:r>
+      <w:r>
+        <w:rPr>
+          <w:rFonts w:ascii="Ubuntu Sans Mono" w:hAnsi="Ubuntu Sans Mono" w:cs="Ubuntu Sans Mono"/>
+          <w:sz w:val="28"/>
+          <w:szCs w:val="28"/>
+        </w:rPr>
+      </w:r>
+      <w:r>
+        <w:rPr>
+          <w:rFonts w:ascii="Ubuntu Sans Mono" w:hAnsi="Ubuntu Sans Mono" w:cs="Ubuntu Sans Mono"/>
+          <w:sz w:val="28"/>
+          <w:szCs w:val="28"/>
+          <w:highlight w:val="none"/>
+        </w:rPr>
+      </w:r>
+    </w:p>
+    <w:p>
+      <w:pPr>
+        <w:pBdr/>
+        <w:tabs>
+          <w:tab w:val="left" w:leader="none" w:pos="2287"/>
+        </w:tabs>
+        <w:spacing/>
+        <w:ind/>
+        <w:rPr>
+          <w:rFonts w:ascii="Ubuntu Sans Mono" w:hAnsi="Ubuntu Sans Mono" w:cs="Ubuntu Sans Mono"/>
+          <w:sz w:val="28"/>
+          <w:szCs w:val="28"/>
+        </w:rPr>
+      </w:pPr>
+      <w:r>
+        <w:rPr>
+          <w:rFonts w:ascii="Ubuntu Sans Mono" w:hAnsi="Ubuntu Sans Mono" w:cs="Ubuntu Sans Mono"/>
+          <w:sz w:val="28"/>
+          <w:szCs w:val="28"/>
+        </w:rPr>
+      </w:r>
+      <w:r>
+        <w:rPr>
+          <w:rFonts w:ascii="Ubuntu Sans Mono" w:hAnsi="Ubuntu Sans Mono" w:cs="Ubuntu Sans Mono"/>
+          <w:sz w:val="28"/>
+          <w:szCs w:val="28"/>
+        </w:rPr>
+      </w:r>
+      <w:r>
+        <w:rPr>
+          <w:rFonts w:ascii="Ubuntu Sans Mono" w:hAnsi="Ubuntu Sans Mono" w:cs="Ubuntu Sans Mono"/>
+          <w:sz w:val="28"/>
+          <w:szCs w:val="28"/>
+        </w:rPr>
+      </w:r>
+    </w:p>
+    <w:p>
+      <w:pPr>
+        <w:pBdr/>
+        <w:tabs>
+          <w:tab w:val="left" w:leader="none" w:pos="2287"/>
+        </w:tabs>
+        <w:spacing/>
+        <w:ind/>
         <w:rPr>
           <w:rFonts w:ascii="Ubuntu Sans Mono" w:hAnsi="Ubuntu Sans Mono" w:cs="Ubuntu Sans Mono"/>
           <w:b/>
@@ -4600,10 +5083,8 @@
           <w:sz w:val="28"/>
           <w:szCs w:val="28"/>
           <w:highlight w:val="none"/>
-          <w:vertAlign w:val="superscript"/>
-        </w:rPr>
-      </w:r>
-      <w:r/>
+        </w:rPr>
+      </w:pPr>
       <w:r>
         <w:rPr>
           <w:rFonts w:ascii="Ubuntu Sans Mono" w:hAnsi="Ubuntu Sans Mono" w:cs="Ubuntu Sans Mono"/>
@@ -4612,12 +5093,9 @@
           <w:sz w:val="28"/>
           <w:szCs w:val="28"/>
           <w:highlight w:val="none"/>
-          <w:vertAlign w:val="superscript"/>
-        </w:rPr>
-      </w:r>
-      <w:r/>
-      <w:r/>
-      <w:r/>
+        </w:rPr>
+        <w:t xml:space="preserve">Atributos Multivalor: </w:t>
+      </w:r>
       <w:r>
         <w:rPr>
           <w:rFonts w:ascii="Ubuntu Sans Mono" w:hAnsi="Ubuntu Sans Mono" w:cs="Ubuntu Sans Mono"/>
@@ -4625,11 +5103,8 @@
           <w:bCs/>
           <w:sz w:val="28"/>
           <w:szCs w:val="28"/>
-          <w:highlight w:val="none"/>
-          <w:vertAlign w:val="superscript"/>
-        </w:rPr>
-      </w:r>
-      <w:r/>
+        </w:rPr>
+      </w:r>
       <w:r>
         <w:rPr>
           <w:rFonts w:ascii="Ubuntu Sans Mono" w:hAnsi="Ubuntu Sans Mono" w:cs="Ubuntu Sans Mono"/>
@@ -4638,8 +5113,36 @@
           <w:sz w:val="28"/>
           <w:szCs w:val="28"/>
           <w:highlight w:val="none"/>
-          <w:vertAlign w:val="superscript"/>
-        </w:rPr>
+        </w:rPr>
+      </w:r>
+    </w:p>
+    <w:p>
+      <w:pPr>
+        <w:pBdr/>
+        <w:tabs>
+          <w:tab w:val="left" w:leader="none" w:pos="2287"/>
+        </w:tabs>
+        <w:spacing/>
+        <w:ind/>
+        <w:rPr>
+          <w:rFonts w:ascii="Ubuntu Sans Mono" w:hAnsi="Ubuntu Sans Mono" w:cs="Ubuntu Sans Mono"/>
+          <w:b w:val="0"/>
+          <w:bCs w:val="0"/>
+          <w:sz w:val="28"/>
+          <w:szCs w:val="28"/>
+          <w:highlight w:val="none"/>
+        </w:rPr>
+      </w:pPr>
+      <w:r>
+        <w:rPr>
+          <w:rFonts w:ascii="Ubuntu Sans Mono" w:hAnsi="Ubuntu Sans Mono" w:cs="Ubuntu Sans Mono"/>
+          <w:b w:val="0"/>
+          <w:bCs w:val="0"/>
+          <w:sz w:val="28"/>
+          <w:szCs w:val="28"/>
+          <w:highlight w:val="none"/>
+        </w:rPr>
+        <w:t xml:space="preserve">Estos son los atributos que contienen mas de un </w:t>
       </w:r>
       <w:r>
         <w:rPr>
@@ -4649,76 +5152,91 @@
           <w:sz w:val="28"/>
           <w:szCs w:val="28"/>
           <w:highlight w:val="none"/>
-          <w:vertAlign w:val="superscript"/>
-        </w:rPr>
-      </w:r>
-    </w:p>
-    <w:p>
-      <w:pPr>
-        <w:pBdr/>
-        <w:spacing/>
-        <w:ind/>
+        </w:rPr>
+        <w:t xml:space="preserve">valor </w:t>
+      </w:r>
+      <w:r>
         <w:rPr>
           <w:rFonts w:ascii="Ubuntu Sans Mono" w:hAnsi="Ubuntu Sans Mono" w:cs="Ubuntu Sans Mono"/>
-          <w:sz w:val="28"/>
-          <w:szCs w:val="28"/>
-        </w:rPr>
-      </w:pPr>
+          <w:b w:val="0"/>
+          <w:bCs w:val="0"/>
+          <w:sz w:val="28"/>
+          <w:szCs w:val="28"/>
+          <w:highlight w:val="none"/>
+        </w:rPr>
+        <w:t xml:space="preserve">, cuales son los atributos multivalor de una </w:t>
+      </w:r>
       <w:r>
         <w:rPr>
           <w:rFonts w:ascii="Ubuntu Sans Mono" w:hAnsi="Ubuntu Sans Mono" w:cs="Ubuntu Sans Mono"/>
-          <w:sz w:val="28"/>
-          <w:szCs w:val="28"/>
-        </w:rPr>
+          <w:b/>
+          <w:bCs/>
+          <w:sz w:val="28"/>
+          <w:szCs w:val="28"/>
+          <w:highlight w:val="none"/>
+        </w:rPr>
+        <w:t xml:space="preserve"> casa, </w:t>
       </w:r>
       <w:r>
         <w:rPr>
           <w:rFonts w:ascii="Ubuntu Sans Mono" w:hAnsi="Ubuntu Sans Mono" w:cs="Ubuntu Sans Mono"/>
-          <w:sz w:val="28"/>
-          <w:szCs w:val="28"/>
-        </w:rPr>
-      </w:r>
-    </w:p>
-    <w:p>
-      <w:pPr>
-        <w:pBdr/>
-        <w:spacing/>
-        <w:ind/>
+          <w:b w:val="0"/>
+          <w:bCs w:val="0"/>
+          <w:sz w:val="28"/>
+          <w:szCs w:val="28"/>
+          <w:highlight w:val="none"/>
+        </w:rPr>
+        <w:t xml:space="preserve">fácil los  </w:t>
+      </w:r>
+      <w:r>
         <w:rPr>
           <w:rFonts w:ascii="Ubuntu Sans Mono" w:hAnsi="Ubuntu Sans Mono" w:cs="Ubuntu Sans Mono"/>
-          <w:sz w:val="28"/>
-          <w:szCs w:val="28"/>
-        </w:rPr>
-      </w:pPr>
+          <w:b/>
+          <w:bCs/>
+          <w:sz w:val="28"/>
+          <w:szCs w:val="28"/>
+          <w:highlight w:val="none"/>
+        </w:rPr>
+        <w:t xml:space="preserve"> ambientes, </w:t>
+      </w:r>
       <w:r>
         <w:rPr>
           <w:rFonts w:ascii="Ubuntu Sans Mono" w:hAnsi="Ubuntu Sans Mono" w:cs="Ubuntu Sans Mono"/>
-          <w:sz w:val="28"/>
-          <w:szCs w:val="28"/>
-        </w:rPr>
+          <w:b w:val="0"/>
+          <w:bCs w:val="0"/>
+          <w:sz w:val="28"/>
+          <w:szCs w:val="28"/>
+          <w:highlight w:val="none"/>
+        </w:rPr>
+        <w:t xml:space="preserve"> es f</w:t>
       </w:r>
       <w:r>
         <w:rPr>
           <w:rFonts w:ascii="Ubuntu Sans Mono" w:hAnsi="Ubuntu Sans Mono" w:cs="Ubuntu Sans Mono"/>
-          <w:sz w:val="28"/>
-          <w:szCs w:val="28"/>
-        </w:rPr>
-      </w:r>
-    </w:p>
-    <w:p>
-      <w:pPr>
-        <w:pBdr/>
-        <w:spacing/>
-        <w:ind/>
+          <w:b w:val="0"/>
+          <w:bCs w:val="0"/>
+          <w:sz w:val="28"/>
+          <w:szCs w:val="28"/>
+          <w:highlight w:val="none"/>
+        </w:rPr>
+        <w:t xml:space="preserve">ácil de identificar, porque hay  mas de uno , también</w:t>
+      </w:r>
+      <w:r>
         <w:rPr>
           <w:rFonts w:ascii="Ubuntu Sans Mono" w:hAnsi="Ubuntu Sans Mono" w:cs="Ubuntu Sans Mono"/>
-          <w:sz w:val="28"/>
-          <w:szCs w:val="28"/>
-        </w:rPr>
-      </w:pPr>
+          <w:b w:val="0"/>
+          <w:bCs w:val="0"/>
+          <w:sz w:val="28"/>
+          <w:szCs w:val="28"/>
+          <w:highlight w:val="none"/>
+        </w:rPr>
+        <w:t xml:space="preserve">  las puertas y las ventanas, porque decimos que son multivalor porque tiene mas de una puerta y mas de un a ventana.</w:t>
+      </w:r>
       <w:r>
         <w:rPr>
           <w:rFonts w:ascii="Ubuntu Sans Mono" w:hAnsi="Ubuntu Sans Mono" w:cs="Ubuntu Sans Mono"/>
+          <w:b w:val="0"/>
+          <w:bCs w:val="0"/>
           <w:sz w:val="28"/>
           <w:szCs w:val="28"/>
         </w:rPr>
@@ -4726,268 +5244,11 @@
       <w:r>
         <w:rPr>
           <w:rFonts w:ascii="Ubuntu Sans Mono" w:hAnsi="Ubuntu Sans Mono" w:cs="Ubuntu Sans Mono"/>
-          <w:sz w:val="28"/>
-          <w:szCs w:val="28"/>
-        </w:rPr>
-      </w:r>
-    </w:p>
-    <w:p>
-      <w:pPr>
-        <w:pBdr/>
-        <w:spacing/>
-        <w:ind/>
-        <w:rPr>
-          <w:rFonts w:ascii="Ubuntu Sans Mono" w:hAnsi="Ubuntu Sans Mono" w:cs="Ubuntu Sans Mono"/>
-          <w:sz w:val="28"/>
-          <w:szCs w:val="28"/>
-        </w:rPr>
-      </w:pPr>
-      <w:r>
-        <w:rPr>
-          <w:rFonts w:ascii="Ubuntu Sans Mono" w:hAnsi="Ubuntu Sans Mono" w:cs="Ubuntu Sans Mono"/>
-          <w:sz w:val="28"/>
-          <w:szCs w:val="28"/>
-        </w:rPr>
-      </w:r>
-      <w:r>
-        <w:rPr>
-          <w:rFonts w:ascii="Ubuntu Sans Mono" w:hAnsi="Ubuntu Sans Mono" w:cs="Ubuntu Sans Mono"/>
-          <w:sz w:val="28"/>
-          <w:szCs w:val="28"/>
-        </w:rPr>
-      </w:r>
-    </w:p>
-    <w:p>
-      <w:pPr>
-        <w:pBdr/>
-        <w:spacing/>
-        <w:ind/>
-        <w:rPr>
-          <w:rFonts w:ascii="Ubuntu Sans Mono" w:hAnsi="Ubuntu Sans Mono" w:cs="Ubuntu Sans Mono"/>
-          <w:sz w:val="28"/>
-          <w:szCs w:val="28"/>
-        </w:rPr>
-      </w:pPr>
-      <w:r>
-        <w:rPr>
-          <w:rFonts w:ascii="Ubuntu Sans Mono" w:hAnsi="Ubuntu Sans Mono" w:cs="Ubuntu Sans Mono"/>
-          <w:sz w:val="28"/>
-          <w:szCs w:val="28"/>
-        </w:rPr>
-      </w:r>
-      <w:r>
-        <w:rPr>
-          <w:rFonts w:ascii="Ubuntu Sans Mono" w:hAnsi="Ubuntu Sans Mono" w:cs="Ubuntu Sans Mono"/>
-          <w:sz w:val="28"/>
-          <w:szCs w:val="28"/>
-        </w:rPr>
-      </w:r>
-    </w:p>
-    <w:p>
-      <w:pPr>
-        <w:pBdr/>
-        <w:spacing/>
-        <w:ind/>
-        <w:rPr>
-          <w:rFonts w:ascii="Ubuntu Sans Mono" w:hAnsi="Ubuntu Sans Mono" w:cs="Ubuntu Sans Mono"/>
-          <w:sz w:val="28"/>
-          <w:szCs w:val="28"/>
-        </w:rPr>
-      </w:pPr>
-      <w:r>
-        <w:rPr>
-          <w:rFonts w:ascii="Ubuntu Sans Mono" w:hAnsi="Ubuntu Sans Mono" w:cs="Ubuntu Sans Mono"/>
-          <w:sz w:val="28"/>
-          <w:szCs w:val="28"/>
-        </w:rPr>
-      </w:r>
-      <w:r>
-        <w:rPr>
-          <w:rFonts w:ascii="Ubuntu Sans Mono" w:hAnsi="Ubuntu Sans Mono" w:cs="Ubuntu Sans Mono"/>
-          <w:sz w:val="28"/>
-          <w:szCs w:val="28"/>
-        </w:rPr>
-      </w:r>
-    </w:p>
-    <w:p>
-      <w:pPr>
-        <w:pBdr/>
-        <w:spacing/>
-        <w:ind/>
-        <w:rPr>
-          <w:rFonts w:ascii="Ubuntu Sans Mono" w:hAnsi="Ubuntu Sans Mono" w:cs="Ubuntu Sans Mono"/>
-          <w:sz w:val="28"/>
-          <w:szCs w:val="28"/>
-        </w:rPr>
-      </w:pPr>
-      <w:r>
-        <w:rPr>
-          <w:rFonts w:ascii="Ubuntu Sans Mono" w:hAnsi="Ubuntu Sans Mono" w:cs="Ubuntu Sans Mono"/>
-          <w:sz w:val="28"/>
-          <w:szCs w:val="28"/>
-        </w:rPr>
-      </w:r>
-      <w:r>
-        <w:rPr>
-          <w:rFonts w:ascii="Ubuntu Sans Mono" w:hAnsi="Ubuntu Sans Mono" w:cs="Ubuntu Sans Mono"/>
-          <w:sz w:val="28"/>
-          <w:szCs w:val="28"/>
-        </w:rPr>
-      </w:r>
-    </w:p>
-    <w:p>
-      <w:pPr>
-        <w:pBdr/>
-        <w:spacing/>
-        <w:ind/>
-        <w:rPr>
-          <w:rFonts w:ascii="Ubuntu Sans Mono" w:hAnsi="Ubuntu Sans Mono" w:cs="Ubuntu Sans Mono"/>
-          <w:sz w:val="28"/>
-          <w:szCs w:val="28"/>
-        </w:rPr>
-      </w:pPr>
-      <w:r>
-        <w:rPr>
-          <w:rFonts w:ascii="Ubuntu Sans Mono" w:hAnsi="Ubuntu Sans Mono" w:cs="Ubuntu Sans Mono"/>
-          <w:sz w:val="28"/>
-          <w:szCs w:val="28"/>
-        </w:rPr>
-      </w:r>
-      <w:r>
-        <w:rPr>
-          <w:rFonts w:ascii="Ubuntu Sans Mono" w:hAnsi="Ubuntu Sans Mono" w:cs="Ubuntu Sans Mono"/>
-          <w:sz w:val="28"/>
-          <w:szCs w:val="28"/>
-        </w:rPr>
-      </w:r>
-    </w:p>
-    <w:p>
-      <w:pPr>
-        <w:pBdr/>
-        <w:spacing/>
-        <w:ind/>
-        <w:rPr>
-          <w:rFonts w:ascii="Ubuntu Sans Mono" w:hAnsi="Ubuntu Sans Mono" w:cs="Ubuntu Sans Mono"/>
-          <w:sz w:val="28"/>
-          <w:szCs w:val="28"/>
-        </w:rPr>
-      </w:pPr>
-      <w:r>
-        <w:rPr>
-          <w:rFonts w:ascii="Ubuntu Sans Mono" w:hAnsi="Ubuntu Sans Mono" w:cs="Ubuntu Sans Mono"/>
-          <w:sz w:val="28"/>
-          <w:szCs w:val="28"/>
-        </w:rPr>
-      </w:r>
-      <w:r>
-        <w:rPr>
-          <w:rFonts w:ascii="Ubuntu Sans Mono" w:hAnsi="Ubuntu Sans Mono" w:cs="Ubuntu Sans Mono"/>
-          <w:sz w:val="28"/>
-          <w:szCs w:val="28"/>
-        </w:rPr>
-      </w:r>
-    </w:p>
-    <w:p>
-      <w:pPr>
-        <w:pBdr/>
-        <w:spacing/>
-        <w:ind/>
-        <w:rPr>
-          <w:rFonts w:ascii="Ubuntu Sans Mono" w:hAnsi="Ubuntu Sans Mono" w:cs="Ubuntu Sans Mono"/>
-          <w:sz w:val="28"/>
-          <w:szCs w:val="28"/>
-        </w:rPr>
-      </w:pPr>
-      <w:r>
-        <w:rPr>
-          <w:rFonts w:ascii="Ubuntu Sans Mono" w:hAnsi="Ubuntu Sans Mono" w:cs="Ubuntu Sans Mono"/>
-          <w:sz w:val="28"/>
-          <w:szCs w:val="28"/>
-        </w:rPr>
-      </w:r>
-      <w:r>
-        <w:rPr>
-          <w:rFonts w:ascii="Ubuntu Sans Mono" w:hAnsi="Ubuntu Sans Mono" w:cs="Ubuntu Sans Mono"/>
-          <w:sz w:val="28"/>
-          <w:szCs w:val="28"/>
-        </w:rPr>
-      </w:r>
-    </w:p>
-    <w:p>
-      <w:pPr>
-        <w:pBdr/>
-        <w:spacing/>
-        <w:ind/>
-        <w:rPr>
-          <w:rFonts w:ascii="Ubuntu Sans Mono" w:hAnsi="Ubuntu Sans Mono" w:cs="Ubuntu Sans Mono"/>
-          <w:sz w:val="28"/>
-          <w:szCs w:val="28"/>
-        </w:rPr>
-      </w:pPr>
-      <w:r>
-        <w:rPr>
-          <w:rFonts w:ascii="Ubuntu Sans Mono" w:hAnsi="Ubuntu Sans Mono" w:cs="Ubuntu Sans Mono"/>
-          <w:sz w:val="28"/>
-          <w:szCs w:val="28"/>
-        </w:rPr>
-      </w:r>
-      <w:r>
-        <w:rPr>
-          <w:rFonts w:ascii="Ubuntu Sans Mono" w:hAnsi="Ubuntu Sans Mono" w:cs="Ubuntu Sans Mono"/>
-          <w:sz w:val="28"/>
-          <w:szCs w:val="28"/>
-        </w:rPr>
-      </w:r>
-    </w:p>
-    <w:p>
-      <w:pPr>
-        <w:pBdr/>
-        <w:spacing/>
-        <w:ind/>
-        <w:rPr>
-          <w:rFonts w:ascii="Ubuntu Sans Mono" w:hAnsi="Ubuntu Sans Mono" w:cs="Ubuntu Sans Mono"/>
-          <w:sz w:val="28"/>
-          <w:szCs w:val="28"/>
-        </w:rPr>
-      </w:pPr>
-      <w:r>
-        <w:rPr>
-          <w:rFonts w:ascii="Ubuntu Sans Mono" w:hAnsi="Ubuntu Sans Mono" w:cs="Ubuntu Sans Mono"/>
-          <w:sz w:val="28"/>
-          <w:szCs w:val="28"/>
-        </w:rPr>
-      </w:r>
-      <w:r>
-        <w:rPr>
-          <w:rFonts w:ascii="Ubuntu Sans Mono" w:hAnsi="Ubuntu Sans Mono" w:cs="Ubuntu Sans Mono"/>
-          <w:sz w:val="28"/>
-          <w:szCs w:val="28"/>
-        </w:rPr>
-      </w:r>
-    </w:p>
-    <w:p>
-      <w:pPr>
-        <w:pBdr/>
-        <w:spacing/>
-        <w:ind/>
-        <w:rPr>
-          <w:rFonts w:ascii="Ubuntu Sans Mono" w:hAnsi="Ubuntu Sans Mono" w:cs="Ubuntu Sans Mono"/>
-          <w:sz w:val="28"/>
-          <w:szCs w:val="28"/>
-        </w:rPr>
-      </w:pPr>
-      <w:r>
-        <w:rPr>
-          <w:rFonts w:ascii="Ubuntu Sans Mono" w:hAnsi="Ubuntu Sans Mono" w:cs="Ubuntu Sans Mono"/>
-          <w:sz w:val="28"/>
-          <w:szCs w:val="28"/>
-        </w:rPr>
-      </w:r>
-      <w:r>
-        <w:rPr>
-          <w:rFonts w:ascii="Ubuntu Sans Mono" w:hAnsi="Ubuntu Sans Mono" w:cs="Ubuntu Sans Mono"/>
-          <w:sz w:val="28"/>
-          <w:szCs w:val="28"/>
+          <w:b w:val="0"/>
+          <w:bCs w:val="0"/>
+          <w:sz w:val="28"/>
+          <w:szCs w:val="28"/>
+          <w:highlight w:val="none"/>
         </w:rPr>
       </w:r>
     </w:p>
@@ -5001,6 +5262,8 @@
         <w:ind/>
         <w:rPr>
           <w:rFonts w:ascii="Ubuntu Sans Mono" w:hAnsi="Ubuntu Sans Mono" w:cs="Ubuntu Sans Mono"/>
+          <w:b w:val="0"/>
+          <w:bCs w:val="0"/>
           <w:sz w:val="28"/>
           <w:szCs w:val="28"/>
           <w:highlight w:val="none"/>
@@ -5009,63 +5272,15 @@
       <w:r>
         <w:rPr>
           <w:rFonts w:ascii="Ubuntu Sans Mono" w:hAnsi="Ubuntu Sans Mono" w:cs="Ubuntu Sans Mono"/>
-          <w:sz w:val="28"/>
-          <w:szCs w:val="28"/>
-        </w:rPr>
-      </w:r>
-      <w:r>
-        <w:rPr>
-          <w:rFonts w:ascii="Ubuntu Sans Mono" w:hAnsi="Ubuntu Sans Mono" w:cs="Ubuntu Sans Mono"/>
-          <w:sz w:val="28"/>
-          <w:szCs w:val="28"/>
-        </w:rPr>
-        <w:tab/>
-      </w:r>
-      <w:r>
-        <w:rPr>
-          <w:rFonts w:ascii="Ubuntu Sans Mono" w:hAnsi="Ubuntu Sans Mono" w:cs="Ubuntu Sans Mono"/>
-          <w:sz w:val="28"/>
-          <w:szCs w:val="28"/>
-        </w:rPr>
-      </w:r>
-    </w:p>
-    <w:p>
-      <w:pPr>
-        <w:pBdr/>
-        <w:tabs>
-          <w:tab w:val="left" w:leader="none" w:pos="2287"/>
-        </w:tabs>
-        <w:spacing/>
-        <w:ind/>
-        <w:rPr>
-          <w:rFonts w:ascii="Ubuntu Sans Mono" w:hAnsi="Ubuntu Sans Mono" w:cs="Ubuntu Sans Mono"/>
-          <w:sz w:val="28"/>
-          <w:szCs w:val="28"/>
-        </w:rPr>
-      </w:pPr>
-      <w:r>
-        <w:rPr>
-          <w:rFonts w:ascii="Ubuntu Sans Mono" w:hAnsi="Ubuntu Sans Mono" w:cs="Ubuntu Sans Mono"/>
-          <w:sz w:val="28"/>
-          <w:szCs w:val="28"/>
-        </w:rPr>
-      </w:r>
-      <w:r>
-        <w:rPr>
-          <w:rFonts w:ascii="Ubuntu Sans Mono" w:hAnsi="Ubuntu Sans Mono" w:cs="Ubuntu Sans Mono"/>
-          <w:sz w:val="28"/>
-          <w:szCs w:val="28"/>
-        </w:rPr>
-      </w:r>
-    </w:p>
-    <w:p>
-      <w:pPr>
-        <w:pBdr/>
-        <w:tabs>
-          <w:tab w:val="left" w:leader="none" w:pos="2287"/>
-        </w:tabs>
-        <w:spacing/>
-        <w:ind/>
+          <w:b w:val="0"/>
+          <w:bCs w:val="0"/>
+          <w:sz w:val="28"/>
+          <w:szCs w:val="28"/>
+          <w:highlight w:val="none"/>
+        </w:rPr>
+        <w:t xml:space="preserve">Te preguntaras como representamos los atributos multivalor pues lo que hacemos es encerrarlos en un doble </w:t>
+      </w:r>
+      <w:r>
         <w:rPr>
           <w:rFonts w:ascii="Ubuntu Sans Mono" w:hAnsi="Ubuntu Sans Mono" w:cs="Ubuntu Sans Mono"/>
           <w:b/>
@@ -5074,36 +5289,9 @@
           <w:szCs w:val="28"/>
           <w:highlight w:val="none"/>
         </w:rPr>
-      </w:pPr>
-      <w:r>
-        <w:rPr>
-          <w:rFonts w:ascii="Ubuntu Sans Mono" w:hAnsi="Ubuntu Sans Mono" w:cs="Ubuntu Sans Mono"/>
-          <w:b/>
-          <w:bCs/>
-          <w:sz w:val="28"/>
-          <w:szCs w:val="28"/>
-          <w:highlight w:val="none"/>
-        </w:rPr>
-        <w:t xml:space="preserve">Atributos Multivalor: </w:t>
-      </w:r>
-      <w:r>
-        <w:rPr>
-          <w:rFonts w:ascii="Ubuntu Sans Mono" w:hAnsi="Ubuntu Sans Mono" w:cs="Ubuntu Sans Mono"/>
-          <w:b/>
-          <w:bCs/>
-          <w:sz w:val="28"/>
-          <w:szCs w:val="28"/>
-        </w:rPr>
-      </w:r>
-    </w:p>
-    <w:p>
-      <w:pPr>
-        <w:pBdr/>
-        <w:tabs>
-          <w:tab w:val="left" w:leader="none" w:pos="2287"/>
-        </w:tabs>
-        <w:spacing/>
-        <w:ind/>
+        <w:t xml:space="preserve">ovalo</w:t>
+      </w:r>
+      <w:r>
         <w:rPr>
           <w:rFonts w:ascii="Ubuntu Sans Mono" w:hAnsi="Ubuntu Sans Mono" w:cs="Ubuntu Sans Mono"/>
           <w:b w:val="0"/>
@@ -5112,7 +5300,8 @@
           <w:szCs w:val="28"/>
           <w:highlight w:val="none"/>
         </w:rPr>
-      </w:pPr>
+        <w:t xml:space="preserve">.</w:t>
+      </w:r>
       <w:r>
         <w:rPr>
           <w:rFonts w:ascii="Ubuntu Sans Mono" w:hAnsi="Ubuntu Sans Mono" w:cs="Ubuntu Sans Mono"/>
@@ -5122,155 +5311,6 @@
           <w:szCs w:val="28"/>
           <w:highlight w:val="none"/>
         </w:rPr>
-        <w:t xml:space="preserve">Estos son los atributos que contienen mas de un </w:t>
-      </w:r>
-      <w:r>
-        <w:rPr>
-          <w:rFonts w:ascii="Ubuntu Sans Mono" w:hAnsi="Ubuntu Sans Mono" w:cs="Ubuntu Sans Mono"/>
-          <w:b/>
-          <w:bCs/>
-          <w:sz w:val="28"/>
-          <w:szCs w:val="28"/>
-          <w:highlight w:val="none"/>
-        </w:rPr>
-        <w:t xml:space="preserve">valor </w:t>
-      </w:r>
-      <w:r>
-        <w:rPr>
-          <w:rFonts w:ascii="Ubuntu Sans Mono" w:hAnsi="Ubuntu Sans Mono" w:cs="Ubuntu Sans Mono"/>
-          <w:b w:val="0"/>
-          <w:bCs w:val="0"/>
-          <w:sz w:val="28"/>
-          <w:szCs w:val="28"/>
-          <w:highlight w:val="none"/>
-        </w:rPr>
-        <w:t xml:space="preserve">, cuales son los atributos multivalor de una </w:t>
-      </w:r>
-      <w:r>
-        <w:rPr>
-          <w:rFonts w:ascii="Ubuntu Sans Mono" w:hAnsi="Ubuntu Sans Mono" w:cs="Ubuntu Sans Mono"/>
-          <w:b/>
-          <w:bCs/>
-          <w:sz w:val="28"/>
-          <w:szCs w:val="28"/>
-          <w:highlight w:val="none"/>
-        </w:rPr>
-        <w:t xml:space="preserve"> casa, </w:t>
-      </w:r>
-      <w:r>
-        <w:rPr>
-          <w:rFonts w:ascii="Ubuntu Sans Mono" w:hAnsi="Ubuntu Sans Mono" w:cs="Ubuntu Sans Mono"/>
-          <w:b w:val="0"/>
-          <w:bCs w:val="0"/>
-          <w:sz w:val="28"/>
-          <w:szCs w:val="28"/>
-          <w:highlight w:val="none"/>
-        </w:rPr>
-        <w:t xml:space="preserve">fácil los  </w:t>
-      </w:r>
-      <w:r>
-        <w:rPr>
-          <w:rFonts w:ascii="Ubuntu Sans Mono" w:hAnsi="Ubuntu Sans Mono" w:cs="Ubuntu Sans Mono"/>
-          <w:b/>
-          <w:bCs/>
-          <w:sz w:val="28"/>
-          <w:szCs w:val="28"/>
-          <w:highlight w:val="none"/>
-        </w:rPr>
-        <w:t xml:space="preserve"> ambientes, </w:t>
-      </w:r>
-      <w:r>
-        <w:rPr>
-          <w:rFonts w:ascii="Ubuntu Sans Mono" w:hAnsi="Ubuntu Sans Mono" w:cs="Ubuntu Sans Mono"/>
-          <w:b w:val="0"/>
-          <w:bCs w:val="0"/>
-          <w:sz w:val="28"/>
-          <w:szCs w:val="28"/>
-          <w:highlight w:val="none"/>
-        </w:rPr>
-        <w:t xml:space="preserve"> es f</w:t>
-      </w:r>
-      <w:r>
-        <w:rPr>
-          <w:rFonts w:ascii="Ubuntu Sans Mono" w:hAnsi="Ubuntu Sans Mono" w:cs="Ubuntu Sans Mono"/>
-          <w:b w:val="0"/>
-          <w:bCs w:val="0"/>
-          <w:sz w:val="28"/>
-          <w:szCs w:val="28"/>
-          <w:highlight w:val="none"/>
-        </w:rPr>
-        <w:t xml:space="preserve">ácil de identificar, porque hay  mas de uno , también</w:t>
-      </w:r>
-      <w:r>
-        <w:rPr>
-          <w:rFonts w:ascii="Ubuntu Sans Mono" w:hAnsi="Ubuntu Sans Mono" w:cs="Ubuntu Sans Mono"/>
-          <w:b w:val="0"/>
-          <w:bCs w:val="0"/>
-          <w:sz w:val="28"/>
-          <w:szCs w:val="28"/>
-          <w:highlight w:val="none"/>
-        </w:rPr>
-        <w:t xml:space="preserve">  las puertas y las ventanas, porque decimos que son multivalor porque tiene mas de una puerta y mas de un a ventana.</w:t>
-      </w:r>
-      <w:r>
-        <w:rPr>
-          <w:rFonts w:ascii="Ubuntu Sans Mono" w:hAnsi="Ubuntu Sans Mono" w:cs="Ubuntu Sans Mono"/>
-          <w:b w:val="0"/>
-          <w:bCs w:val="0"/>
-          <w:sz w:val="28"/>
-          <w:szCs w:val="28"/>
-        </w:rPr>
-      </w:r>
-    </w:p>
-    <w:p>
-      <w:pPr>
-        <w:pBdr/>
-        <w:tabs>
-          <w:tab w:val="left" w:leader="none" w:pos="2287"/>
-        </w:tabs>
-        <w:spacing/>
-        <w:ind/>
-        <w:rPr>
-          <w:rFonts w:ascii="Ubuntu Sans Mono" w:hAnsi="Ubuntu Sans Mono" w:cs="Ubuntu Sans Mono"/>
-          <w:b w:val="0"/>
-          <w:bCs w:val="0"/>
-          <w:sz w:val="28"/>
-          <w:szCs w:val="28"/>
-          <w:highlight w:val="none"/>
-        </w:rPr>
-      </w:pPr>
-      <w:r>
-        <w:rPr>
-          <w:rFonts w:ascii="Ubuntu Sans Mono" w:hAnsi="Ubuntu Sans Mono" w:cs="Ubuntu Sans Mono"/>
-          <w:b w:val="0"/>
-          <w:bCs w:val="0"/>
-          <w:sz w:val="28"/>
-          <w:szCs w:val="28"/>
-          <w:highlight w:val="none"/>
-        </w:rPr>
-        <w:t xml:space="preserve">Te preguntaras como representamos los atributos multivalor pues lo que hacemos es encerrarlos en un doble </w:t>
-      </w:r>
-      <w:r>
-        <w:rPr>
-          <w:rFonts w:ascii="Ubuntu Sans Mono" w:hAnsi="Ubuntu Sans Mono" w:cs="Ubuntu Sans Mono"/>
-          <w:b/>
-          <w:bCs/>
-          <w:sz w:val="28"/>
-          <w:szCs w:val="28"/>
-          <w:highlight w:val="none"/>
-        </w:rPr>
-        <w:t xml:space="preserve">ovalo</w:t>
-      </w:r>
-      <w:r>
-        <w:rPr>
-          <w:rFonts w:ascii="Ubuntu Sans Mono" w:hAnsi="Ubuntu Sans Mono" w:cs="Ubuntu Sans Mono"/>
-          <w:b w:val="0"/>
-          <w:bCs w:val="0"/>
-          <w:sz w:val="28"/>
-          <w:szCs w:val="28"/>
-          <w:highlight w:val="none"/>
-        </w:rPr>
-        <w:t xml:space="preserve">.</w:t>
       </w:r>
       <w:r>
         <w:rPr>
@@ -5404,7 +5444,6 @@
           <w:bCs w:val="0"/>
           <w:sz w:val="28"/>
           <w:szCs w:val="28"/>
-          <w:highlight w:val="none"/>
         </w:rPr>
       </w:r>
     </w:p>
@@ -5465,6 +5504,17 @@
           <w:vertAlign w:val="baseline"/>
         </w:rPr>
       </w:r>
+      <w:r>
+        <w:rPr>
+          <w:rFonts w:ascii="Ubuntu Sans Mono" w:hAnsi="Ubuntu Sans Mono" w:cs="Ubuntu Sans Mono"/>
+          <w:b/>
+          <w:bCs/>
+          <w:sz w:val="28"/>
+          <w:szCs w:val="28"/>
+          <w:highlight w:val="none"/>
+          <w:vertAlign w:val="baseline"/>
+        </w:rPr>
+      </w:r>
     </w:p>
     <w:p>
       <w:pPr>
@@ -5529,7 +5579,17 @@
           <w:highlight w:val="none"/>
           <w:vertAlign w:val="baseline"/>
         </w:rPr>
-        <w:t xml:space="preserve">ón.s</w:t>
+        <w:t xml:space="preserve">ón.</w:t>
+      </w:r>
+      <w:r>
+        <w:rPr>
+          <w:rFonts w:ascii="Ubuntu Sans Mono" w:hAnsi="Ubuntu Sans Mono" w:cs="Ubuntu Sans Mono"/>
+          <w:b w:val="0"/>
+          <w:bCs w:val="0"/>
+          <w:sz w:val="28"/>
+          <w:szCs w:val="28"/>
+          <w:vertAlign w:val="baseline"/>
+        </w:rPr>
       </w:r>
       <w:r>
         <w:rPr>

</xml_diff>